<commit_message>
Added docket number option, and fixed question formats
</commit_message>
<xml_diff>
--- a/docassemble/ReinstatementOfTenancy/data/templates/Reinstatement_of_tenancy.docx
+++ b/docassemble/ReinstatementOfTenancy/data/templates/Reinstatement_of_tenancy.docx
@@ -1140,7 +1140,25 @@
           <w:sz w:val="24"/>
           <w:szCs w:val="24"/>
         </w:rPr>
-        <w:t xml:space="preserve"> if </w:t>
+        <w:t xml:space="preserve"> if</w:t>
+      </w:r>
+      <w:r>
+        <w:rPr>
+          <w:rFonts w:ascii="Times New Roman" w:hAnsi="Times New Roman" w:cs="Times New Roman"/>
+          <w:color w:val="404040"/>
+          <w:sz w:val="24"/>
+          <w:szCs w:val="24"/>
+        </w:rPr>
+        <w:t xml:space="preserve"> not</w:t>
+      </w:r>
+      <w:r>
+        <w:rPr>
+          <w:rFonts w:ascii="Times New Roman" w:hAnsi="Times New Roman" w:cs="Times New Roman"/>
+          <w:color w:val="404040"/>
+          <w:sz w:val="24"/>
+          <w:szCs w:val="24"/>
+        </w:rPr>
+        <w:t xml:space="preserve"> </w:t>
       </w:r>
       <w:proofErr w:type="spellStart"/>
       <w:r>

</xml_diff>